<commit_message>
Se añade informaicón y referencias de MAVLink y MavROS
</commit_message>
<xml_diff>
--- a/DOCUMENTACIÓN PREVIA.docx
+++ b/DOCUMENTACIÓN PREVIA.docx
@@ -16,180 +16,132 @@
           <w:sz w:val="28"/>
           <w:lang w:val="es-ES"/>
         </w:rPr>
-        <w:t>DOCUMENTACIÓN</w:t>
-      </w:r>
-      <w:r>
-        <w:rPr>
-          <w:b/>
-          <w:sz w:val="28"/>
-          <w:lang w:val="es-ES"/>
-        </w:rPr>
-        <w:t xml:space="preserve"> PREVIA</w:t>
-      </w:r>
-    </w:p>
-    <w:p>
-      <w:pPr>
-        <w:rPr>
-          <w:lang w:val="es-ES"/>
-        </w:rPr>
-      </w:pPr>
-    </w:p>
-    <w:p>
-      <w:proofErr w:type="spellStart"/>
-      <w:r>
+        <w:t>DOCUMENTACIÓN PREVIA</w:t>
+      </w:r>
+    </w:p>
+    <w:p>
+      <w:pPr>
+        <w:rPr>
+          <w:lang w:val="es-ES"/>
+        </w:rPr>
+      </w:pPr>
+    </w:p>
+    <w:p>
+      <w:pPr>
+        <w:rPr>
+          <w:lang w:val="es-ES"/>
+        </w:rPr>
+      </w:pPr>
+      <w:proofErr w:type="spellStart"/>
+      <w:r>
+        <w:rPr>
+          <w:lang w:val="es-ES"/>
+        </w:rPr>
         <w:t>JdeRobot</w:t>
       </w:r>
       <w:proofErr w:type="spellEnd"/>
       <w:r>
-        <w:t xml:space="preserve"> - Students: </w:t>
+        <w:rPr>
+          <w:lang w:val="es-ES"/>
+        </w:rPr>
+        <w:t xml:space="preserve"> - </w:t>
+      </w:r>
+      <w:proofErr w:type="spellStart"/>
+      <w:r>
+        <w:rPr>
+          <w:lang w:val="es-ES"/>
+        </w:rPr>
+        <w:t>Students</w:t>
+      </w:r>
+      <w:proofErr w:type="spellEnd"/>
+      <w:r>
+        <w:rPr>
+          <w:lang w:val="es-ES"/>
+        </w:rPr>
+        <w:t xml:space="preserve">: </w:t>
       </w:r>
       <w:hyperlink r:id="rId4" w:history="1">
-        <w:r>
-          <w:rPr>
-            <w:rStyle w:val="Hipervnculo"/>
-          </w:rPr>
-          <w:t>https://jderobot.org/Students</w:t>
-        </w:r>
-      </w:hyperlink>
-    </w:p>
-    <w:p>
-      <w:proofErr w:type="spellStart"/>
-      <w:r>
-        <w:t>JMPlaza</w:t>
-      </w:r>
-      <w:proofErr w:type="spellEnd"/>
-      <w:r>
-        <w:t xml:space="preserve"> - Students: </w:t>
-      </w:r>
-      <w:hyperlink r:id="rId5" w:history="1">
-        <w:r>
-          <w:rPr>
-            <w:rStyle w:val="Hipervnculo"/>
-          </w:rPr>
-          <w:t>https://jderobot.org/Students</w:t>
-        </w:r>
-      </w:hyperlink>
-    </w:p>
-    <w:p>
-      <w:proofErr w:type="spellStart"/>
-      <w:r>
-        <w:t>JdeRobot</w:t>
-      </w:r>
-      <w:proofErr w:type="spellEnd"/>
-      <w:r>
-        <w:t xml:space="preserve"> – Drones: </w:t>
-      </w:r>
-      <w:hyperlink r:id="rId6" w:history="1">
-        <w:r>
-          <w:rPr>
-            <w:rStyle w:val="Hipervnculo"/>
-          </w:rPr>
-          <w:t>https://jderobot.org/Projects#Drones</w:t>
-        </w:r>
-      </w:hyperlink>
-    </w:p>
-    <w:p>
-      <w:pPr>
-        <w:rPr>
-          <w:lang w:val="es-ES"/>
-        </w:rPr>
-      </w:pPr>
-      <w:bookmarkStart w:id="0" w:name="_GoBack"/>
-      <w:bookmarkEnd w:id="0"/>
-    </w:p>
-    <w:p>
-      <w:pPr>
-        <w:rPr>
-          <w:lang w:val="es-ES"/>
-        </w:rPr>
-      </w:pPr>
-      <w:r>
-        <w:rPr>
-          <w:lang w:val="es-ES"/>
-        </w:rPr>
-        <w:t>TFG Andrés de Jesús Hernández - Navegación visual autóno</w:t>
-      </w:r>
-      <w:r>
-        <w:rPr>
-          <w:lang w:val="es-ES"/>
-        </w:rPr>
-        <w:t xml:space="preserve">ma de un </w:t>
-      </w:r>
-      <w:proofErr w:type="spellStart"/>
-      <w:r>
-        <w:rPr>
-          <w:lang w:val="es-ES"/>
-        </w:rPr>
-        <w:t>drone</w:t>
-      </w:r>
-      <w:proofErr w:type="spellEnd"/>
-      <w:r>
-        <w:rPr>
-          <w:lang w:val="es-ES"/>
-        </w:rPr>
-        <w:t xml:space="preserve"> real en 3D: </w:t>
-      </w:r>
-      <w:hyperlink r:id="rId7" w:history="1">
         <w:r>
           <w:rPr>
             <w:rStyle w:val="Hipervnculo"/>
             <w:lang w:val="es-ES"/>
           </w:rPr>
-          <w:t>https://gsyc.urjc.es/jmplaza/students/tfg-drones-visual_follow_route-andres-2018.pdf</w:t>
-        </w:r>
-      </w:hyperlink>
-    </w:p>
-    <w:p>
-      <w:pPr>
-        <w:rPr>
-          <w:lang w:val="es-ES"/>
-        </w:rPr>
-      </w:pPr>
-      <w:r>
-        <w:rPr>
-          <w:lang w:val="es-ES"/>
-        </w:rPr>
-        <w:t>TFG Jesús Sáinz Colomina - Programación de un dron para seguimiento</w:t>
-      </w:r>
-      <w:r>
-        <w:rPr>
-          <w:lang w:val="es-ES"/>
-        </w:rPr>
-        <w:t xml:space="preserve"> autónomo de trayectorias en 3D:</w:t>
-      </w:r>
-      <w:r>
-        <w:rPr>
-          <w:lang w:val="es-ES"/>
-        </w:rPr>
-        <w:t xml:space="preserve"> </w:t>
-      </w:r>
-      <w:hyperlink r:id="rId8" w:history="1">
+          <w:t>https://jderobot.org/Students</w:t>
+        </w:r>
+      </w:hyperlink>
+    </w:p>
+    <w:p>
+      <w:proofErr w:type="spellStart"/>
+      <w:r>
+        <w:t>JMPlaza</w:t>
+      </w:r>
+      <w:proofErr w:type="spellEnd"/>
+      <w:r>
+        <w:t xml:space="preserve"> - Students: </w:t>
+      </w:r>
+      <w:hyperlink r:id="rId5" w:history="1">
+        <w:r>
+          <w:rPr>
+            <w:rStyle w:val="Hipervnculo"/>
+          </w:rPr>
+          <w:t>https://jderobot.org/Students</w:t>
+        </w:r>
+      </w:hyperlink>
+    </w:p>
+    <w:p>
+      <w:pPr>
+        <w:rPr>
+          <w:lang w:val="es-ES"/>
+        </w:rPr>
+      </w:pPr>
+      <w:proofErr w:type="spellStart"/>
+      <w:r>
+        <w:rPr>
+          <w:lang w:val="es-ES"/>
+        </w:rPr>
+        <w:t>JdeRobot</w:t>
+      </w:r>
+      <w:proofErr w:type="spellEnd"/>
+      <w:r>
+        <w:rPr>
+          <w:lang w:val="es-ES"/>
+        </w:rPr>
+        <w:t xml:space="preserve"> – Drones: </w:t>
+      </w:r>
+      <w:hyperlink r:id="rId6" w:anchor="Drones" w:history="1">
         <w:r>
           <w:rPr>
             <w:rStyle w:val="Hipervnculo"/>
             <w:lang w:val="es-ES"/>
           </w:rPr>
-          <w:t>https://gsyc.urjc.es/jmplaza/students/tfg-drone-3D_path_following-jesus_saiz-2018.pdf</w:t>
-        </w:r>
-      </w:hyperlink>
-    </w:p>
-    <w:p>
-      <w:pPr>
-        <w:rPr>
-          <w:lang w:val="es-ES"/>
-        </w:rPr>
-      </w:pPr>
-      <w:r>
-        <w:rPr>
-          <w:lang w:val="es-ES"/>
-        </w:rPr>
-        <w:t xml:space="preserve">TFG Manuel Zafra Villar - </w:t>
-      </w:r>
-      <w:r>
-        <w:rPr>
-          <w:lang w:val="es-ES"/>
-        </w:rPr>
-        <w:t xml:space="preserve">Seguimiento de rutas 3D por un </w:t>
+          <w:t>https://jderobot.org/Projects#Drones</w:t>
+        </w:r>
+      </w:hyperlink>
+    </w:p>
+    <w:p>
+      <w:pPr>
+        <w:rPr>
+          <w:lang w:val="es-ES"/>
+        </w:rPr>
+      </w:pPr>
+    </w:p>
+    <w:p>
+      <w:pPr>
+        <w:rPr>
+          <w:lang w:val="es-ES"/>
+        </w:rPr>
+      </w:pPr>
+      <w:r>
+        <w:rPr>
+          <w:lang w:val="es-ES"/>
+        </w:rPr>
+        <w:t>TFG Andrés de Jesús Hernández - Navegación visual autóno</w:t>
+      </w:r>
+      <w:r>
+        <w:rPr>
+          <w:lang w:val="es-ES"/>
+        </w:rPr>
+        <w:t xml:space="preserve">ma de un </w:t>
       </w:r>
       <w:proofErr w:type="spellStart"/>
       <w:r>
@@ -203,152 +155,244 @@
         <w:rPr>
           <w:lang w:val="es-ES"/>
         </w:rPr>
-        <w:t xml:space="preserve"> con </w:t>
-      </w:r>
-      <w:proofErr w:type="spellStart"/>
-      <w:r>
-        <w:rPr>
-          <w:lang w:val="es-ES"/>
-        </w:rPr>
-        <w:t>autolocalización</w:t>
-      </w:r>
-      <w:proofErr w:type="spellEnd"/>
-      <w:r>
-        <w:rPr>
-          <w:lang w:val="es-ES"/>
-        </w:rPr>
-        <w:t xml:space="preserve"> visual con balizas</w:t>
-      </w:r>
-      <w:r>
-        <w:rPr>
-          <w:lang w:val="es-ES"/>
-        </w:rPr>
-        <w:t xml:space="preserve">: </w:t>
-      </w:r>
-      <w:hyperlink r:id="rId9" w:history="1">
+        <w:t xml:space="preserve"> real en 3D: </w:t>
+      </w:r>
+      <w:hyperlink r:id="rId7" w:history="1">
         <w:r>
           <w:rPr>
             <w:rStyle w:val="Hipervnculo"/>
             <w:lang w:val="es-ES"/>
           </w:rPr>
-          <w:t>https://gsyc.urjc.es/jmplaza/students/pfc-drone_ruta3D-manuel_zafra-2017.pdf</w:t>
-        </w:r>
-      </w:hyperlink>
-    </w:p>
-    <w:p>
-      <w:pPr>
-        <w:rPr>
-          <w:lang w:val="es-ES"/>
-        </w:rPr>
-      </w:pPr>
-      <w:r>
-        <w:rPr>
-          <w:lang w:val="es-ES"/>
-        </w:rPr>
-        <w:t xml:space="preserve">TFG Diego Jiménez Bravo - </w:t>
-      </w:r>
-      <w:r>
-        <w:rPr>
-          <w:lang w:val="es-ES"/>
-        </w:rPr>
-        <w:t xml:space="preserve">Drones con protocolo </w:t>
-      </w:r>
-      <w:proofErr w:type="spellStart"/>
-      <w:r>
-        <w:rPr>
-          <w:lang w:val="es-ES"/>
-        </w:rPr>
-        <w:t>MavLink</w:t>
-      </w:r>
-      <w:proofErr w:type="spellEnd"/>
-      <w:r>
-        <w:rPr>
-          <w:lang w:val="es-ES"/>
-        </w:rPr>
-        <w:t xml:space="preserve"> en el entorno </w:t>
-      </w:r>
-      <w:proofErr w:type="spellStart"/>
-      <w:r>
-        <w:rPr>
-          <w:lang w:val="es-ES"/>
-        </w:rPr>
-        <w:t>JdeRobot</w:t>
-      </w:r>
-      <w:proofErr w:type="spellEnd"/>
-      <w:r>
-        <w:rPr>
-          <w:lang w:val="es-ES"/>
-        </w:rPr>
-        <w:t xml:space="preserve">: </w:t>
-      </w:r>
-      <w:hyperlink r:id="rId10" w:history="1">
+          <w:t>https://gsyc.urjc.es/jmplaza/students/tfg-drones-</w:t>
+        </w:r>
+        <w:bookmarkStart w:id="0" w:name="_GoBack"/>
+        <w:bookmarkEnd w:id="0"/>
         <w:r>
           <w:rPr>
             <w:rStyle w:val="Hipervnculo"/>
             <w:lang w:val="es-ES"/>
           </w:rPr>
-          <w:t>https://gsyc.urjc.es/jmplaza/students/tfg-drones-mavlinkserver_diego-2018.pdf</w:t>
-        </w:r>
-      </w:hyperlink>
-    </w:p>
-    <w:p>
-      <w:pPr>
-        <w:rPr>
-          <w:lang w:val="es-ES"/>
-        </w:rPr>
-      </w:pPr>
-      <w:r>
-        <w:rPr>
-          <w:lang w:val="es-ES"/>
-        </w:rPr>
-        <w:t xml:space="preserve">TFG Jorge Vela Peña - </w:t>
-      </w:r>
-      <w:r>
-        <w:rPr>
-          <w:lang w:val="es-ES"/>
-        </w:rPr>
-        <w:t>Despegue, navegació</w:t>
-      </w:r>
-      <w:r>
-        <w:rPr>
-          <w:lang w:val="es-ES"/>
-        </w:rPr>
-        <w:t xml:space="preserve">n y aterrizaje visuales de un </w:t>
-      </w:r>
-      <w:proofErr w:type="spellStart"/>
-      <w:r>
-        <w:rPr>
-          <w:lang w:val="es-ES"/>
-        </w:rPr>
-        <w:t>drone</w:t>
-      </w:r>
-      <w:proofErr w:type="spellEnd"/>
-      <w:r>
-        <w:rPr>
-          <w:lang w:val="es-ES"/>
-        </w:rPr>
-        <w:t xml:space="preserve"> usando </w:t>
-      </w:r>
-      <w:proofErr w:type="spellStart"/>
-      <w:r>
-        <w:rPr>
-          <w:lang w:val="es-ES"/>
-        </w:rPr>
-        <w:t>jderobot</w:t>
-      </w:r>
-      <w:proofErr w:type="spellEnd"/>
-      <w:r>
-        <w:rPr>
-          <w:lang w:val="es-ES"/>
-        </w:rPr>
-        <w:t xml:space="preserve">: </w:t>
-      </w:r>
-      <w:hyperlink r:id="rId11" w:history="1">
+          <w:t>v</w:t>
+        </w:r>
         <w:r>
           <w:rPr>
             <w:rStyle w:val="Hipervnculo"/>
             <w:lang w:val="es-ES"/>
           </w:rPr>
+          <w:t>isual_follow_route-andres-2018.pdf</w:t>
+        </w:r>
+      </w:hyperlink>
+    </w:p>
+    <w:p>
+      <w:pPr>
+        <w:rPr>
+          <w:lang w:val="es-ES"/>
+        </w:rPr>
+      </w:pPr>
+      <w:r>
+        <w:rPr>
+          <w:lang w:val="es-ES"/>
+        </w:rPr>
+        <w:t>TFG Jesús Sáinz Colomina - Programación de un dron para seguimiento</w:t>
+      </w:r>
+      <w:r>
+        <w:rPr>
+          <w:lang w:val="es-ES"/>
+        </w:rPr>
+        <w:t xml:space="preserve"> autónomo de trayectorias en 3D:</w:t>
+      </w:r>
+      <w:r>
+        <w:rPr>
+          <w:lang w:val="es-ES"/>
+        </w:rPr>
+        <w:t xml:space="preserve"> </w:t>
+      </w:r>
+      <w:hyperlink r:id="rId8" w:history="1">
+        <w:r>
+          <w:rPr>
+            <w:rStyle w:val="Hipervnculo"/>
+            <w:lang w:val="es-ES"/>
+          </w:rPr>
+          <w:t>https://gsyc.urjc.es/jmplaza/students/tfg-drone-3D_path_following-jesus_saiz-2018.pdf</w:t>
+        </w:r>
+      </w:hyperlink>
+    </w:p>
+    <w:p>
+      <w:pPr>
+        <w:rPr>
+          <w:lang w:val="es-ES"/>
+        </w:rPr>
+      </w:pPr>
+      <w:r>
+        <w:rPr>
+          <w:lang w:val="es-ES"/>
+        </w:rPr>
+        <w:t xml:space="preserve">TFG Manuel Zafra Villar - </w:t>
+      </w:r>
+      <w:r>
+        <w:rPr>
+          <w:lang w:val="es-ES"/>
+        </w:rPr>
+        <w:t xml:space="preserve">Seguimiento de rutas 3D por un </w:t>
+      </w:r>
+      <w:proofErr w:type="spellStart"/>
+      <w:r>
+        <w:rPr>
+          <w:lang w:val="es-ES"/>
+        </w:rPr>
+        <w:t>drone</w:t>
+      </w:r>
+      <w:proofErr w:type="spellEnd"/>
+      <w:r>
+        <w:rPr>
+          <w:lang w:val="es-ES"/>
+        </w:rPr>
+        <w:t xml:space="preserve"> con </w:t>
+      </w:r>
+      <w:proofErr w:type="spellStart"/>
+      <w:r>
+        <w:rPr>
+          <w:lang w:val="es-ES"/>
+        </w:rPr>
+        <w:t>autolocalización</w:t>
+      </w:r>
+      <w:proofErr w:type="spellEnd"/>
+      <w:r>
+        <w:rPr>
+          <w:lang w:val="es-ES"/>
+        </w:rPr>
+        <w:t xml:space="preserve"> visual con balizas</w:t>
+      </w:r>
+      <w:r>
+        <w:rPr>
+          <w:lang w:val="es-ES"/>
+        </w:rPr>
+        <w:t xml:space="preserve">: </w:t>
+      </w:r>
+      <w:hyperlink r:id="rId9" w:history="1">
+        <w:r>
+          <w:rPr>
+            <w:rStyle w:val="Hipervnculo"/>
+            <w:lang w:val="es-ES"/>
+          </w:rPr>
+          <w:t>https://gsyc.urjc.es/jmplaza/students/pfc-drone_ruta3D-manuel_zafra-2017.pdf</w:t>
+        </w:r>
+      </w:hyperlink>
+    </w:p>
+    <w:p>
+      <w:pPr>
+        <w:rPr>
+          <w:lang w:val="es-ES"/>
+        </w:rPr>
+      </w:pPr>
+      <w:r>
+        <w:rPr>
+          <w:lang w:val="es-ES"/>
+        </w:rPr>
+        <w:t xml:space="preserve">TFG Diego Jiménez Bravo - </w:t>
+      </w:r>
+      <w:r>
+        <w:rPr>
+          <w:lang w:val="es-ES"/>
+        </w:rPr>
+        <w:t xml:space="preserve">Drones con protocolo </w:t>
+      </w:r>
+      <w:proofErr w:type="spellStart"/>
+      <w:r>
+        <w:rPr>
+          <w:lang w:val="es-ES"/>
+        </w:rPr>
+        <w:t>MavLink</w:t>
+      </w:r>
+      <w:proofErr w:type="spellEnd"/>
+      <w:r>
+        <w:rPr>
+          <w:lang w:val="es-ES"/>
+        </w:rPr>
+        <w:t xml:space="preserve"> en el entorno </w:t>
+      </w:r>
+      <w:proofErr w:type="spellStart"/>
+      <w:r>
+        <w:rPr>
+          <w:lang w:val="es-ES"/>
+        </w:rPr>
+        <w:t>JdeRobot</w:t>
+      </w:r>
+      <w:proofErr w:type="spellEnd"/>
+      <w:r>
+        <w:rPr>
+          <w:lang w:val="es-ES"/>
+        </w:rPr>
+        <w:t xml:space="preserve">: </w:t>
+      </w:r>
+      <w:hyperlink r:id="rId10" w:history="1">
+        <w:r>
+          <w:rPr>
+            <w:rStyle w:val="Hipervnculo"/>
+            <w:lang w:val="es-ES"/>
+          </w:rPr>
+          <w:t>https://gsyc.urjc.es/jmplaza/students/tfg-drones-mavlinkserver_diego-2018.pdf</w:t>
+        </w:r>
+      </w:hyperlink>
+    </w:p>
+    <w:p>
+      <w:pPr>
+        <w:rPr>
+          <w:lang w:val="es-ES"/>
+        </w:rPr>
+      </w:pPr>
+      <w:r>
+        <w:rPr>
+          <w:lang w:val="es-ES"/>
+        </w:rPr>
+        <w:t xml:space="preserve">TFG Jorge Vela Peña - </w:t>
+      </w:r>
+      <w:r>
+        <w:rPr>
+          <w:lang w:val="es-ES"/>
+        </w:rPr>
+        <w:t>Despegue, navegació</w:t>
+      </w:r>
+      <w:r>
+        <w:rPr>
+          <w:lang w:val="es-ES"/>
+        </w:rPr>
+        <w:t xml:space="preserve">n y aterrizaje visuales de un </w:t>
+      </w:r>
+      <w:proofErr w:type="spellStart"/>
+      <w:r>
+        <w:rPr>
+          <w:lang w:val="es-ES"/>
+        </w:rPr>
+        <w:t>drone</w:t>
+      </w:r>
+      <w:proofErr w:type="spellEnd"/>
+      <w:r>
+        <w:rPr>
+          <w:lang w:val="es-ES"/>
+        </w:rPr>
+        <w:t xml:space="preserve"> usando </w:t>
+      </w:r>
+      <w:proofErr w:type="spellStart"/>
+      <w:r>
+        <w:rPr>
+          <w:lang w:val="es-ES"/>
+        </w:rPr>
+        <w:t>jderobot</w:t>
+      </w:r>
+      <w:proofErr w:type="spellEnd"/>
+      <w:r>
+        <w:rPr>
+          <w:lang w:val="es-ES"/>
+        </w:rPr>
+        <w:t xml:space="preserve">: </w:t>
+      </w:r>
+      <w:hyperlink r:id="rId11" w:history="1">
+        <w:r>
+          <w:rPr>
+            <w:rStyle w:val="Hipervnculo"/>
+            <w:lang w:val="es-ES"/>
+          </w:rPr>
           <w:t>https://gsyc.urjc.es/jmplaza/students/tfg-drone_precise_landing-jorge_vela-2017.pdf</w:t>
         </w:r>
       </w:hyperlink>
@@ -359,12 +403,872 @@
           <w:lang w:val="es-ES"/>
         </w:rPr>
       </w:pPr>
-      <w:r>
-        <w:rPr>
-          <w:lang w:val="es-ES"/>
-        </w:rPr>
-        <w:t xml:space="preserve">TFG </w:t>
-      </w:r>
+    </w:p>
+    <w:p>
+      <w:pPr>
+        <w:rPr>
+          <w:lang w:val="es-ES"/>
+        </w:rPr>
+      </w:pPr>
+    </w:p>
+    <w:p>
+      <w:pPr>
+        <w:rPr>
+          <w:b/>
+          <w:lang w:val="es-ES"/>
+        </w:rPr>
+      </w:pPr>
+      <w:proofErr w:type="spellStart"/>
+      <w:r>
+        <w:rPr>
+          <w:b/>
+          <w:lang w:val="es-ES"/>
+        </w:rPr>
+        <w:t>MavRos</w:t>
+      </w:r>
+      <w:proofErr w:type="spellEnd"/>
+    </w:p>
+    <w:p>
+      <w:pPr>
+        <w:rPr>
+          <w:lang w:val="es-ES"/>
+        </w:rPr>
+      </w:pPr>
+      <w:r>
+        <w:rPr>
+          <w:lang w:val="es-ES"/>
+        </w:rPr>
+        <w:t xml:space="preserve">Página principal: </w:t>
+      </w:r>
+      <w:hyperlink r:id="rId12" w:history="1">
+        <w:r>
+          <w:rPr>
+            <w:rStyle w:val="Hipervnculo"/>
+            <w:lang w:val="es-ES"/>
+          </w:rPr>
+          <w:t>http://wiki.ros.org/mavros</w:t>
+        </w:r>
+      </w:hyperlink>
+    </w:p>
+    <w:p>
+      <w:pPr>
+        <w:rPr>
+          <w:lang w:val="es-ES"/>
+        </w:rPr>
+      </w:pPr>
+      <w:r>
+        <w:fldChar w:fldCharType="begin"/>
+      </w:r>
+      <w:r>
+        <w:instrText xml:space="preserve"> INCLUDEPICTURE "http://www.ros.org/wp-content/uploads/2013/12/ros_equation.png" \* MERGEFORMATINET </w:instrText>
+      </w:r>
+      <w:r>
+        <w:fldChar w:fldCharType="separate"/>
+      </w:r>
+      <w:r>
+        <w:pict>
+          <v:shapetype id="_x0000_t75" coordsize="21600,21600" o:spt="75" o:preferrelative="t" path="m@4@5l@4@11@9@11@9@5xe" filled="f" stroked="f">
+            <v:stroke joinstyle="miter"/>
+            <v:formulas>
+              <v:f eqn="if lineDrawn pixelLineWidth 0"/>
+              <v:f eqn="sum @0 1 0"/>
+              <v:f eqn="sum 0 0 @1"/>
+              <v:f eqn="prod @2 1 2"/>
+              <v:f eqn="prod @3 21600 pixelWidth"/>
+              <v:f eqn="prod @3 21600 pixelHeight"/>
+              <v:f eqn="sum @0 0 1"/>
+              <v:f eqn="prod @6 1 2"/>
+              <v:f eqn="prod @7 21600 pixelWidth"/>
+              <v:f eqn="sum @8 21600 0"/>
+              <v:f eqn="prod @7 21600 pixelHeight"/>
+              <v:f eqn="sum @10 21600 0"/>
+            </v:formulas>
+            <v:path o:extrusionok="f" gradientshapeok="t" o:connecttype="rect"/>
+            <o:lock v:ext="edit" aspectratio="t"/>
+          </v:shapetype>
+          <v:shape id="_x0000_i1025" type="#_x0000_t75" alt="ROS Equation" style="width:419.25pt;height:70.5pt">
+            <v:imagedata r:id="rId13" r:href="rId14"/>
+          </v:shape>
+        </w:pict>
+      </w:r>
+      <w:r>
+        <w:fldChar w:fldCharType="end"/>
+      </w:r>
+    </w:p>
+    <w:p>
+      <w:pPr>
+        <w:tabs>
+          <w:tab w:val="left" w:pos="3660"/>
+        </w:tabs>
+        <w:rPr>
+          <w:lang w:val="es-ES"/>
+        </w:rPr>
+      </w:pPr>
+      <w:r>
+        <w:rPr>
+          <w:lang w:val="es-ES"/>
+        </w:rPr>
+        <w:t xml:space="preserve">This package provides communication driver for various autopilots with </w:t>
+      </w:r>
+      <w:proofErr w:type="spellStart"/>
+      <w:r>
+        <w:rPr>
+          <w:lang w:val="es-ES"/>
+        </w:rPr>
+        <w:t>MAVLink</w:t>
+      </w:r>
+      <w:proofErr w:type="spellEnd"/>
+      <w:r>
+        <w:rPr>
+          <w:lang w:val="es-ES"/>
+        </w:rPr>
+        <w:t xml:space="preserve"> communication protocol. Additional it provides </w:t>
+      </w:r>
+      <w:proofErr w:type="spellStart"/>
+      <w:r>
+        <w:rPr>
+          <w:lang w:val="es-ES"/>
+        </w:rPr>
+        <w:t>UDP</w:t>
+      </w:r>
+      <w:proofErr w:type="spellEnd"/>
+      <w:r>
+        <w:rPr>
+          <w:lang w:val="es-ES"/>
+        </w:rPr>
+        <w:t xml:space="preserve"> </w:t>
+      </w:r>
+      <w:proofErr w:type="spellStart"/>
+      <w:r>
+        <w:rPr>
+          <w:lang w:val="es-ES"/>
+        </w:rPr>
+        <w:t>MAVLink</w:t>
+      </w:r>
+      <w:proofErr w:type="spellEnd"/>
+      <w:r>
+        <w:rPr>
+          <w:lang w:val="es-ES"/>
+        </w:rPr>
+        <w:t xml:space="preserve"> bridge for ground control stations (e.g. </w:t>
+      </w:r>
+      <w:proofErr w:type="spellStart"/>
+      <w:r>
+        <w:rPr>
+          <w:lang w:val="es-ES"/>
+        </w:rPr>
+        <w:t>QGroundControl</w:t>
+      </w:r>
+      <w:proofErr w:type="spellEnd"/>
+      <w:r>
+        <w:rPr>
+          <w:lang w:val="es-ES"/>
+        </w:rPr>
+        <w:t>).</w:t>
+      </w:r>
+    </w:p>
+    <w:p>
+      <w:pPr>
+        <w:tabs>
+          <w:tab w:val="left" w:pos="3660"/>
+        </w:tabs>
+      </w:pPr>
+      <w:proofErr w:type="spellStart"/>
+      <w:r>
+        <w:t>Github</w:t>
+      </w:r>
+      <w:proofErr w:type="spellEnd"/>
+      <w:r>
+        <w:t xml:space="preserve">: </w:t>
+      </w:r>
+      <w:hyperlink r:id="rId15" w:history="1">
+        <w:r>
+          <w:rPr>
+            <w:rStyle w:val="Hipervnculo"/>
+          </w:rPr>
+          <w:t>https://github.com/mavlink/mavros</w:t>
+        </w:r>
+      </w:hyperlink>
+    </w:p>
+    <w:p>
+      <w:pPr>
+        <w:tabs>
+          <w:tab w:val="left" w:pos="3660"/>
+        </w:tabs>
+      </w:pPr>
+      <w:proofErr w:type="spellStart"/>
+      <w:r>
+        <w:t>MavROS</w:t>
+      </w:r>
+      <w:proofErr w:type="spellEnd"/>
+      <w:r>
+        <w:t xml:space="preserve"> installation: </w:t>
+      </w:r>
+      <w:hyperlink r:id="rId16" w:history="1">
+        <w:r>
+          <w:rPr>
+            <w:rStyle w:val="Hipervnculo"/>
+          </w:rPr>
+          <w:t>https://dev.px4.io/en/ros/mavros_installation.html</w:t>
+        </w:r>
+      </w:hyperlink>
+    </w:p>
+    <w:p>
+      <w:pPr>
+        <w:tabs>
+          <w:tab w:val="left" w:pos="3660"/>
+        </w:tabs>
+      </w:pPr>
+      <w:proofErr w:type="spellStart"/>
+      <w:r>
+        <w:t>MavROS</w:t>
+      </w:r>
+      <w:proofErr w:type="spellEnd"/>
+      <w:r>
+        <w:t xml:space="preserve"> with Gazebo simulator:</w:t>
+      </w:r>
+      <w:r>
+        <w:t xml:space="preserve"> </w:t>
+      </w:r>
+      <w:hyperlink r:id="rId17" w:history="1">
+        <w:r>
+          <w:rPr>
+            <w:rStyle w:val="Hipervnculo"/>
+          </w:rPr>
+          <w:t>https://dev.px4.io/en/simulation/ros_interface.html</w:t>
+        </w:r>
+      </w:hyperlink>
+    </w:p>
+    <w:p>
+      <w:pPr>
+        <w:tabs>
+          <w:tab w:val="left" w:pos="3660"/>
+        </w:tabs>
+      </w:pPr>
+      <w:r>
+        <w:lastRenderedPageBreak/>
+        <w:fldChar w:fldCharType="begin"/>
+      </w:r>
+      <w:r>
+        <w:instrText xml:space="preserve"> INCLUDEPICTURE "https://dev.px4.io/assets/simulation/px4_sitl_overview.png" \* MERGEFORMATINET </w:instrText>
+      </w:r>
+      <w:r>
+        <w:fldChar w:fldCharType="separate"/>
+      </w:r>
+      <w:r>
+        <w:pict>
+          <v:shape id="_x0000_i1027" type="#_x0000_t75" alt="PX4 SITL overview" style="width:413.25pt;height:227.25pt">
+            <v:imagedata r:id="rId18" r:href="rId19"/>
+          </v:shape>
+        </w:pict>
+      </w:r>
+      <w:r>
+        <w:fldChar w:fldCharType="end"/>
+      </w:r>
+    </w:p>
+    <w:p>
+      <w:pPr>
+        <w:tabs>
+          <w:tab w:val="left" w:pos="3660"/>
+        </w:tabs>
+      </w:pPr>
+    </w:p>
+    <w:p>
+      <w:pPr>
+        <w:tabs>
+          <w:tab w:val="left" w:pos="3660"/>
+        </w:tabs>
+        <w:rPr>
+          <w:b/>
+        </w:rPr>
+      </w:pPr>
+      <w:proofErr w:type="spellStart"/>
+      <w:r>
+        <w:rPr>
+          <w:b/>
+        </w:rPr>
+        <w:t>MAVLink</w:t>
+      </w:r>
+      <w:proofErr w:type="spellEnd"/>
+    </w:p>
+    <w:p>
+      <w:pPr>
+        <w:tabs>
+          <w:tab w:val="left" w:pos="3660"/>
+        </w:tabs>
+      </w:pPr>
+      <w:r>
+        <w:t xml:space="preserve">Wikipedia: </w:t>
+      </w:r>
+      <w:hyperlink r:id="rId20" w:history="1">
+        <w:r>
+          <w:rPr>
+            <w:rStyle w:val="Hipervnculo"/>
+          </w:rPr>
+          <w:t>https://en.wikipedia.org/wiki/MAVLink</w:t>
+        </w:r>
+      </w:hyperlink>
+    </w:p>
+    <w:p>
+      <w:pPr>
+        <w:pStyle w:val="NormalWeb"/>
+        <w:spacing w:before="0" w:beforeAutospacing="0" w:after="0" w:afterAutospacing="0" w:line="334" w:lineRule="atLeast"/>
+        <w:jc w:val="both"/>
+        <w:rPr>
+          <w:rFonts w:asciiTheme="minorHAnsi" w:eastAsiaTheme="minorHAnsi" w:hAnsiTheme="minorHAnsi" w:cstheme="minorBidi"/>
+          <w:sz w:val="22"/>
+          <w:szCs w:val="22"/>
+          <w:lang w:val="en-GB" w:eastAsia="en-US"/>
+        </w:rPr>
+      </w:pPr>
+      <w:proofErr w:type="spellStart"/>
+      <w:r>
+        <w:rPr>
+          <w:rFonts w:asciiTheme="minorHAnsi" w:eastAsiaTheme="minorHAnsi" w:hAnsiTheme="minorHAnsi" w:cstheme="minorBidi"/>
+          <w:sz w:val="22"/>
+          <w:szCs w:val="22"/>
+          <w:lang w:val="en-GB" w:eastAsia="en-US"/>
+        </w:rPr>
+        <w:t>MAVLink</w:t>
+      </w:r>
+      <w:proofErr w:type="spellEnd"/>
+      <w:r>
+        <w:rPr>
+          <w:rFonts w:asciiTheme="minorHAnsi" w:eastAsiaTheme="minorHAnsi" w:hAnsiTheme="minorHAnsi" w:cstheme="minorBidi"/>
+          <w:sz w:val="22"/>
+          <w:szCs w:val="22"/>
+          <w:lang w:val="en-GB" w:eastAsia="en-US"/>
+        </w:rPr>
+        <w:t xml:space="preserve"> or Micro Air Vehicle Link is a protocol for communicating with small </w:t>
+      </w:r>
+      <w:hyperlink r:id="rId21" w:tooltip="Unmanned vehicle" w:history="1">
+        <w:r>
+          <w:rPr>
+            <w:rFonts w:asciiTheme="minorHAnsi" w:eastAsiaTheme="minorHAnsi" w:hAnsiTheme="minorHAnsi" w:cstheme="minorBidi"/>
+            <w:sz w:val="22"/>
+            <w:szCs w:val="22"/>
+            <w:lang w:val="en-GB" w:eastAsia="en-US"/>
+          </w:rPr>
+          <w:t>unmanned vehicle</w:t>
+        </w:r>
+      </w:hyperlink>
+      <w:r>
+        <w:rPr>
+          <w:rFonts w:asciiTheme="minorHAnsi" w:eastAsiaTheme="minorHAnsi" w:hAnsiTheme="minorHAnsi" w:cstheme="minorBidi"/>
+          <w:sz w:val="22"/>
+          <w:szCs w:val="22"/>
+          <w:lang w:val="en-GB" w:eastAsia="en-US"/>
+        </w:rPr>
+        <w:t xml:space="preserve">. It is designed as a header-only message marshaling library. </w:t>
+      </w:r>
+      <w:proofErr w:type="spellStart"/>
+      <w:r>
+        <w:rPr>
+          <w:rFonts w:asciiTheme="minorHAnsi" w:eastAsiaTheme="minorHAnsi" w:hAnsiTheme="minorHAnsi" w:cstheme="minorBidi"/>
+          <w:sz w:val="22"/>
+          <w:szCs w:val="22"/>
+          <w:lang w:val="en-GB" w:eastAsia="en-US"/>
+        </w:rPr>
+        <w:t>MAVLink</w:t>
+      </w:r>
+      <w:proofErr w:type="spellEnd"/>
+      <w:r>
+        <w:rPr>
+          <w:rFonts w:asciiTheme="minorHAnsi" w:eastAsiaTheme="minorHAnsi" w:hAnsiTheme="minorHAnsi" w:cstheme="minorBidi"/>
+          <w:sz w:val="22"/>
+          <w:szCs w:val="22"/>
+          <w:lang w:val="en-GB" w:eastAsia="en-US"/>
+        </w:rPr>
+        <w:t xml:space="preserve"> was first released early 2009</w:t>
+      </w:r>
+      <w:hyperlink r:id="rId22" w:anchor="cite_note-1" w:history="1">
+        <w:r>
+          <w:rPr>
+            <w:rFonts w:asciiTheme="minorHAnsi" w:eastAsiaTheme="minorHAnsi" w:hAnsiTheme="minorHAnsi" w:cstheme="minorBidi"/>
+            <w:sz w:val="22"/>
+            <w:szCs w:val="22"/>
+            <w:lang w:val="en-GB" w:eastAsia="en-US"/>
+          </w:rPr>
+          <w:t>[1]</w:t>
+        </w:r>
+      </w:hyperlink>
+      <w:r>
+        <w:rPr>
+          <w:rFonts w:asciiTheme="minorHAnsi" w:eastAsiaTheme="minorHAnsi" w:hAnsiTheme="minorHAnsi" w:cstheme="minorBidi"/>
+          <w:sz w:val="22"/>
+          <w:szCs w:val="22"/>
+          <w:lang w:val="en-GB" w:eastAsia="en-US"/>
+        </w:rPr>
+        <w:t xml:space="preserve"> by Lorenz Meier under </w:t>
+      </w:r>
+      <w:hyperlink r:id="rId23" w:tooltip="LGPL" w:history="1">
+        <w:r>
+          <w:rPr>
+            <w:rFonts w:asciiTheme="minorHAnsi" w:eastAsiaTheme="minorHAnsi" w:hAnsiTheme="minorHAnsi" w:cstheme="minorBidi"/>
+            <w:sz w:val="22"/>
+            <w:szCs w:val="22"/>
+            <w:lang w:val="en-GB" w:eastAsia="en-US"/>
+          </w:rPr>
+          <w:t>LGPL</w:t>
+        </w:r>
+      </w:hyperlink>
+      <w:r>
+        <w:rPr>
+          <w:rFonts w:asciiTheme="minorHAnsi" w:eastAsiaTheme="minorHAnsi" w:hAnsiTheme="minorHAnsi" w:cstheme="minorBidi"/>
+          <w:sz w:val="22"/>
+          <w:szCs w:val="22"/>
+          <w:lang w:val="en-GB" w:eastAsia="en-US"/>
+        </w:rPr>
+        <w:t xml:space="preserve"> license</w:t>
+      </w:r>
+      <w:r>
+        <w:rPr>
+          <w:rFonts w:asciiTheme="minorHAnsi" w:eastAsiaTheme="minorHAnsi" w:hAnsiTheme="minorHAnsi" w:cstheme="minorBidi"/>
+          <w:sz w:val="22"/>
+          <w:szCs w:val="22"/>
+          <w:lang w:val="en-GB" w:eastAsia="en-US"/>
+        </w:rPr>
+        <w:t>.</w:t>
+      </w:r>
+    </w:p>
+    <w:p>
+      <w:pPr>
+        <w:pStyle w:val="NormalWeb"/>
+        <w:spacing w:before="0" w:beforeAutospacing="0" w:after="0" w:afterAutospacing="0" w:line="334" w:lineRule="atLeast"/>
+        <w:jc w:val="both"/>
+        <w:rPr>
+          <w:rFonts w:asciiTheme="minorHAnsi" w:eastAsiaTheme="minorHAnsi" w:hAnsiTheme="minorHAnsi" w:cstheme="minorBidi"/>
+          <w:sz w:val="22"/>
+          <w:szCs w:val="22"/>
+          <w:lang w:val="en-GB" w:eastAsia="en-US"/>
+        </w:rPr>
+      </w:pPr>
+    </w:p>
+    <w:p>
+      <w:pPr>
+        <w:pStyle w:val="NormalWeb"/>
+        <w:spacing w:before="0" w:beforeAutospacing="0" w:after="0" w:afterAutospacing="0" w:line="334" w:lineRule="atLeast"/>
+        <w:jc w:val="both"/>
+        <w:rPr>
+          <w:rFonts w:asciiTheme="minorHAnsi" w:eastAsiaTheme="minorHAnsi" w:hAnsiTheme="minorHAnsi" w:cstheme="minorBidi"/>
+          <w:sz w:val="22"/>
+          <w:szCs w:val="22"/>
+          <w:lang w:val="en-GB" w:eastAsia="en-US"/>
+        </w:rPr>
+      </w:pPr>
+      <w:r>
+        <w:rPr>
+          <w:rFonts w:asciiTheme="minorHAnsi" w:eastAsiaTheme="minorHAnsi" w:hAnsiTheme="minorHAnsi" w:cstheme="minorBidi"/>
+          <w:noProof/>
+          <w:sz w:val="22"/>
+          <w:szCs w:val="22"/>
+          <w:lang w:val="en-GB" w:eastAsia="en-US"/>
+        </w:rPr>
+        <w:drawing>
+          <wp:inline distT="0" distB="0" distL="0" distR="0">
+            <wp:extent cx="5400040" cy="1322705"/>
+            <wp:effectExtent l="0" t="0" r="0" b="0"/>
+            <wp:docPr id="1" name="Imagen 1"/>
+            <wp:cNvGraphicFramePr>
+              <a:graphicFrameLocks xmlns:a="http://schemas.openxmlformats.org/drawingml/2006/main" noChangeAspect="1"/>
+            </wp:cNvGraphicFramePr>
+            <a:graphic xmlns:a="http://schemas.openxmlformats.org/drawingml/2006/main">
+              <a:graphicData uri="http://schemas.openxmlformats.org/drawingml/2006/picture">
+                <pic:pic xmlns:pic="http://schemas.openxmlformats.org/drawingml/2006/picture">
+                  <pic:nvPicPr>
+                    <pic:cNvPr id="1" name="CA0C91B.tmp"/>
+                    <pic:cNvPicPr/>
+                  </pic:nvPicPr>
+                  <pic:blipFill>
+                    <a:blip r:embed="rId24">
+                      <a:extLst>
+                        <a:ext uri="{28A0092B-C50C-407E-A947-70E740481C1C}">
+                          <a14:useLocalDpi xmlns:a14="http://schemas.microsoft.com/office/drawing/2010/main" val="0"/>
+                        </a:ext>
+                      </a:extLst>
+                    </a:blip>
+                    <a:stretch>
+                      <a:fillRect/>
+                    </a:stretch>
+                  </pic:blipFill>
+                  <pic:spPr>
+                    <a:xfrm>
+                      <a:off x="0" y="0"/>
+                      <a:ext cx="5400040" cy="1322705"/>
+                    </a:xfrm>
+                    <a:prstGeom prst="rect">
+                      <a:avLst/>
+                    </a:prstGeom>
+                  </pic:spPr>
+                </pic:pic>
+              </a:graphicData>
+            </a:graphic>
+          </wp:inline>
+        </w:drawing>
+      </w:r>
+    </w:p>
+    <w:p>
+      <w:pPr>
+        <w:pStyle w:val="NormalWeb"/>
+        <w:spacing w:before="0" w:beforeAutospacing="0" w:after="0" w:afterAutospacing="0" w:line="334" w:lineRule="atLeast"/>
+        <w:jc w:val="both"/>
+        <w:rPr>
+          <w:rFonts w:asciiTheme="minorHAnsi" w:eastAsiaTheme="minorHAnsi" w:hAnsiTheme="minorHAnsi" w:cstheme="minorBidi"/>
+          <w:sz w:val="22"/>
+          <w:szCs w:val="22"/>
+          <w:lang w:val="en-GB" w:eastAsia="en-US"/>
+        </w:rPr>
+      </w:pPr>
+    </w:p>
+    <w:p>
+      <w:pPr>
+        <w:pStyle w:val="NormalWeb"/>
+        <w:spacing w:before="0" w:beforeAutospacing="0" w:after="0" w:afterAutospacing="0" w:line="334" w:lineRule="atLeast"/>
+        <w:jc w:val="both"/>
+        <w:rPr>
+          <w:rFonts w:asciiTheme="minorHAnsi" w:eastAsiaTheme="minorHAnsi" w:hAnsiTheme="minorHAnsi" w:cstheme="minorBidi"/>
+          <w:sz w:val="22"/>
+          <w:szCs w:val="22"/>
+          <w:lang w:val="en-GB" w:eastAsia="en-US"/>
+        </w:rPr>
+      </w:pPr>
+      <w:r>
+        <w:rPr>
+          <w:rFonts w:asciiTheme="minorHAnsi" w:eastAsiaTheme="minorHAnsi" w:hAnsiTheme="minorHAnsi" w:cstheme="minorBidi"/>
+          <w:sz w:val="22"/>
+          <w:szCs w:val="22"/>
+          <w:lang w:val="en-GB" w:eastAsia="en-US"/>
+        </w:rPr>
+        <w:t xml:space="preserve">Introduction to </w:t>
+      </w:r>
+      <w:proofErr w:type="spellStart"/>
+      <w:r>
+        <w:rPr>
+          <w:rFonts w:asciiTheme="minorHAnsi" w:eastAsiaTheme="minorHAnsi" w:hAnsiTheme="minorHAnsi" w:cstheme="minorBidi"/>
+          <w:sz w:val="22"/>
+          <w:szCs w:val="22"/>
+          <w:lang w:val="en-GB" w:eastAsia="en-US"/>
+        </w:rPr>
+        <w:t>MAVLink</w:t>
+      </w:r>
+      <w:proofErr w:type="spellEnd"/>
+      <w:r>
+        <w:rPr>
+          <w:rFonts w:asciiTheme="minorHAnsi" w:eastAsiaTheme="minorHAnsi" w:hAnsiTheme="minorHAnsi" w:cstheme="minorBidi"/>
+          <w:sz w:val="22"/>
+          <w:szCs w:val="22"/>
+          <w:lang w:val="en-GB" w:eastAsia="en-US"/>
+        </w:rPr>
+        <w:t xml:space="preserve">, </w:t>
+      </w:r>
+      <w:proofErr w:type="spellStart"/>
+      <w:r>
+        <w:rPr>
+          <w:rFonts w:asciiTheme="minorHAnsi" w:eastAsiaTheme="minorHAnsi" w:hAnsiTheme="minorHAnsi" w:cstheme="minorBidi"/>
+          <w:sz w:val="22"/>
+          <w:szCs w:val="22"/>
+          <w:lang w:val="en-GB" w:eastAsia="en-US"/>
+        </w:rPr>
+        <w:t>Ardupilot</w:t>
+      </w:r>
+      <w:proofErr w:type="spellEnd"/>
+      <w:r>
+        <w:rPr>
+          <w:rFonts w:asciiTheme="minorHAnsi" w:eastAsiaTheme="minorHAnsi" w:hAnsiTheme="minorHAnsi" w:cstheme="minorBidi"/>
+          <w:sz w:val="22"/>
+          <w:szCs w:val="22"/>
+          <w:lang w:val="en-GB" w:eastAsia="en-US"/>
+        </w:rPr>
+        <w:t xml:space="preserve"> and its Hardware Systems</w:t>
+      </w:r>
+      <w:r>
+        <w:rPr>
+          <w:rFonts w:asciiTheme="minorHAnsi" w:eastAsiaTheme="minorHAnsi" w:hAnsiTheme="minorHAnsi" w:cstheme="minorBidi"/>
+          <w:sz w:val="22"/>
+          <w:szCs w:val="22"/>
+          <w:lang w:val="en-GB" w:eastAsia="en-US"/>
+        </w:rPr>
+        <w:t xml:space="preserve">: </w:t>
+      </w:r>
+      <w:hyperlink r:id="rId25" w:history="1">
+        <w:r>
+          <w:rPr>
+            <w:rStyle w:val="Hipervnculo"/>
+            <w:rFonts w:asciiTheme="minorHAnsi" w:eastAsiaTheme="minorHAnsi" w:hAnsiTheme="minorHAnsi" w:cstheme="minorBidi"/>
+            <w:sz w:val="22"/>
+            <w:szCs w:val="22"/>
+            <w:lang w:val="en-GB" w:eastAsia="en-US"/>
+          </w:rPr>
+          <w:t>https://www.youtube.com/watch?v=qLfxzeKu2Hg</w:t>
+        </w:r>
+      </w:hyperlink>
+    </w:p>
+    <w:p>
+      <w:pPr>
+        <w:pStyle w:val="NormalWeb"/>
+        <w:spacing w:before="0" w:beforeAutospacing="0" w:after="0" w:afterAutospacing="0" w:line="334" w:lineRule="atLeast"/>
+        <w:jc w:val="both"/>
+        <w:rPr>
+          <w:rFonts w:asciiTheme="minorHAnsi" w:eastAsiaTheme="minorHAnsi" w:hAnsiTheme="minorHAnsi" w:cstheme="minorBidi"/>
+          <w:sz w:val="22"/>
+          <w:szCs w:val="22"/>
+          <w:lang w:val="en-GB" w:eastAsia="en-US"/>
+        </w:rPr>
+      </w:pPr>
+      <w:proofErr w:type="spellStart"/>
+      <w:r>
+        <w:rPr>
+          <w:rFonts w:asciiTheme="minorHAnsi" w:eastAsiaTheme="minorHAnsi" w:hAnsiTheme="minorHAnsi" w:cstheme="minorBidi"/>
+          <w:sz w:val="22"/>
+          <w:szCs w:val="22"/>
+          <w:lang w:val="en-GB" w:eastAsia="en-US"/>
+        </w:rPr>
+        <w:t>MAVLink</w:t>
+      </w:r>
+      <w:proofErr w:type="spellEnd"/>
+      <w:r>
+        <w:rPr>
+          <w:rFonts w:asciiTheme="minorHAnsi" w:eastAsiaTheme="minorHAnsi" w:hAnsiTheme="minorHAnsi" w:cstheme="minorBidi"/>
+          <w:sz w:val="22"/>
+          <w:szCs w:val="22"/>
+          <w:lang w:val="en-GB" w:eastAsia="en-US"/>
+        </w:rPr>
+        <w:t>-based Ground Stations Overview</w:t>
+      </w:r>
+      <w:r>
+        <w:rPr>
+          <w:rFonts w:asciiTheme="minorHAnsi" w:eastAsiaTheme="minorHAnsi" w:hAnsiTheme="minorHAnsi" w:cstheme="minorBidi"/>
+          <w:sz w:val="22"/>
+          <w:szCs w:val="22"/>
+          <w:lang w:val="en-GB" w:eastAsia="en-US"/>
+        </w:rPr>
+        <w:t xml:space="preserve">: </w:t>
+      </w:r>
+      <w:hyperlink r:id="rId26" w:history="1">
+        <w:r>
+          <w:rPr>
+            <w:rStyle w:val="Hipervnculo"/>
+            <w:rFonts w:asciiTheme="minorHAnsi" w:eastAsiaTheme="minorHAnsi" w:hAnsiTheme="minorHAnsi" w:cstheme="minorBidi"/>
+            <w:sz w:val="22"/>
+            <w:szCs w:val="22"/>
+            <w:lang w:val="en-GB" w:eastAsia="en-US"/>
+          </w:rPr>
+          <w:t>https://www.youtube.com/watch?v=alcQphnT0pg</w:t>
+        </w:r>
+      </w:hyperlink>
+    </w:p>
+    <w:p>
+      <w:pPr>
+        <w:pStyle w:val="NormalWeb"/>
+        <w:spacing w:before="0" w:beforeAutospacing="0" w:after="0" w:afterAutospacing="0" w:line="334" w:lineRule="atLeast"/>
+        <w:jc w:val="both"/>
+        <w:rPr>
+          <w:rFonts w:asciiTheme="minorHAnsi" w:eastAsiaTheme="minorHAnsi" w:hAnsiTheme="minorHAnsi" w:cstheme="minorBidi"/>
+          <w:sz w:val="22"/>
+          <w:szCs w:val="22"/>
+          <w:lang w:val="en-GB" w:eastAsia="en-US"/>
+        </w:rPr>
+      </w:pPr>
+      <w:proofErr w:type="spellStart"/>
+      <w:r>
+        <w:rPr>
+          <w:rFonts w:asciiTheme="minorHAnsi" w:eastAsiaTheme="minorHAnsi" w:hAnsiTheme="minorHAnsi" w:cstheme="minorBidi"/>
+          <w:sz w:val="22"/>
+          <w:szCs w:val="22"/>
+          <w:lang w:val="en-GB" w:eastAsia="en-US"/>
+        </w:rPr>
+        <w:t>MAVLink</w:t>
+      </w:r>
+      <w:proofErr w:type="spellEnd"/>
+      <w:r>
+        <w:rPr>
+          <w:rFonts w:asciiTheme="minorHAnsi" w:eastAsiaTheme="minorHAnsi" w:hAnsiTheme="minorHAnsi" w:cstheme="minorBidi"/>
+          <w:sz w:val="22"/>
+          <w:szCs w:val="22"/>
+          <w:lang w:val="en-GB" w:eastAsia="en-US"/>
+        </w:rPr>
+        <w:t xml:space="preserve"> Developer Guide: </w:t>
+      </w:r>
+      <w:hyperlink r:id="rId27" w:history="1">
+        <w:r>
+          <w:rPr>
+            <w:rStyle w:val="Hipervnculo"/>
+            <w:rFonts w:asciiTheme="minorHAnsi" w:eastAsiaTheme="minorHAnsi" w:hAnsiTheme="minorHAnsi" w:cstheme="minorBidi"/>
+            <w:sz w:val="22"/>
+            <w:szCs w:val="22"/>
+            <w:lang w:val="en-GB" w:eastAsia="en-US"/>
+          </w:rPr>
+          <w:t>https://mavlink.io/en/</w:t>
+        </w:r>
+      </w:hyperlink>
+    </w:p>
+    <w:p>
+      <w:pPr>
+        <w:pStyle w:val="NormalWeb"/>
+        <w:spacing w:before="0" w:beforeAutospacing="0" w:after="0" w:afterAutospacing="0" w:line="334" w:lineRule="atLeast"/>
+        <w:jc w:val="both"/>
+        <w:rPr>
+          <w:rFonts w:asciiTheme="minorHAnsi" w:eastAsiaTheme="minorHAnsi" w:hAnsiTheme="minorHAnsi" w:cstheme="minorBidi"/>
+          <w:sz w:val="22"/>
+          <w:szCs w:val="22"/>
+          <w:lang w:val="en-GB" w:eastAsia="en-US"/>
+        </w:rPr>
+      </w:pPr>
+      <w:proofErr w:type="spellStart"/>
+      <w:r>
+        <w:rPr>
+          <w:rFonts w:asciiTheme="minorHAnsi" w:eastAsiaTheme="minorHAnsi" w:hAnsiTheme="minorHAnsi" w:cstheme="minorBidi"/>
+          <w:sz w:val="22"/>
+          <w:szCs w:val="22"/>
+          <w:lang w:val="en-GB" w:eastAsia="en-US"/>
+        </w:rPr>
+        <w:t>MAVLink</w:t>
+      </w:r>
+      <w:proofErr w:type="spellEnd"/>
+      <w:r>
+        <w:rPr>
+          <w:rFonts w:asciiTheme="minorHAnsi" w:eastAsiaTheme="minorHAnsi" w:hAnsiTheme="minorHAnsi" w:cstheme="minorBidi"/>
+          <w:sz w:val="22"/>
+          <w:szCs w:val="22"/>
+          <w:lang w:val="en-GB" w:eastAsia="en-US"/>
+        </w:rPr>
+        <w:t xml:space="preserve"> protocol overview: </w:t>
+      </w:r>
+      <w:hyperlink r:id="rId28" w:history="1">
+        <w:r>
+          <w:rPr>
+            <w:rStyle w:val="Hipervnculo"/>
+            <w:rFonts w:asciiTheme="minorHAnsi" w:eastAsiaTheme="minorHAnsi" w:hAnsiTheme="minorHAnsi" w:cstheme="minorBidi"/>
+            <w:sz w:val="22"/>
+            <w:szCs w:val="22"/>
+            <w:lang w:val="en-GB" w:eastAsia="en-US"/>
+          </w:rPr>
+          <w:t>https://mavlink.io/en/about/overview.html</w:t>
+        </w:r>
+      </w:hyperlink>
+    </w:p>
+    <w:p>
+      <w:pPr>
+        <w:pStyle w:val="NormalWeb"/>
+        <w:spacing w:before="0" w:beforeAutospacing="0" w:after="0" w:afterAutospacing="0" w:line="334" w:lineRule="atLeast"/>
+        <w:jc w:val="both"/>
+        <w:rPr>
+          <w:rFonts w:asciiTheme="minorHAnsi" w:eastAsiaTheme="minorHAnsi" w:hAnsiTheme="minorHAnsi" w:cstheme="minorBidi"/>
+          <w:sz w:val="22"/>
+          <w:szCs w:val="22"/>
+          <w:lang w:val="en-GB" w:eastAsia="en-US"/>
+        </w:rPr>
+      </w:pPr>
+      <w:proofErr w:type="spellStart"/>
+      <w:r>
+        <w:rPr>
+          <w:rFonts w:asciiTheme="minorHAnsi" w:eastAsiaTheme="minorHAnsi" w:hAnsiTheme="minorHAnsi" w:cstheme="minorBidi"/>
+          <w:sz w:val="22"/>
+          <w:szCs w:val="22"/>
+          <w:lang w:val="en-GB" w:eastAsia="en-US"/>
+        </w:rPr>
+        <w:t>MAVLink</w:t>
+      </w:r>
+      <w:proofErr w:type="spellEnd"/>
+      <w:r>
+        <w:rPr>
+          <w:rFonts w:asciiTheme="minorHAnsi" w:eastAsiaTheme="minorHAnsi" w:hAnsiTheme="minorHAnsi" w:cstheme="minorBidi"/>
+          <w:sz w:val="22"/>
+          <w:szCs w:val="22"/>
+          <w:lang w:val="en-GB" w:eastAsia="en-US"/>
+        </w:rPr>
+        <w:t xml:space="preserve"> commands: </w:t>
+      </w:r>
+      <w:hyperlink r:id="rId29" w:history="1">
+        <w:r>
+          <w:rPr>
+            <w:rStyle w:val="Hipervnculo"/>
+            <w:rFonts w:asciiTheme="minorHAnsi" w:eastAsiaTheme="minorHAnsi" w:hAnsiTheme="minorHAnsi" w:cstheme="minorBidi"/>
+            <w:sz w:val="22"/>
+            <w:szCs w:val="22"/>
+            <w:lang w:val="en-GB" w:eastAsia="en-US"/>
+          </w:rPr>
+          <w:t>http://ardupilot.org/dev/docs/mavlink-commands.html</w:t>
+        </w:r>
+      </w:hyperlink>
+    </w:p>
+    <w:p>
+      <w:pPr>
+        <w:pStyle w:val="NormalWeb"/>
+        <w:spacing w:before="0" w:beforeAutospacing="0" w:after="0" w:afterAutospacing="0" w:line="334" w:lineRule="atLeast"/>
+        <w:jc w:val="both"/>
+        <w:rPr>
+          <w:rFonts w:asciiTheme="minorHAnsi" w:eastAsiaTheme="minorHAnsi" w:hAnsiTheme="minorHAnsi" w:cstheme="minorBidi"/>
+          <w:sz w:val="22"/>
+          <w:szCs w:val="22"/>
+          <w:lang w:val="en-GB" w:eastAsia="en-US"/>
+        </w:rPr>
+      </w:pPr>
+      <w:proofErr w:type="spellStart"/>
+      <w:r>
+        <w:rPr>
+          <w:rFonts w:asciiTheme="minorHAnsi" w:eastAsiaTheme="minorHAnsi" w:hAnsiTheme="minorHAnsi" w:cstheme="minorBidi"/>
+          <w:sz w:val="22"/>
+          <w:szCs w:val="22"/>
+          <w:lang w:val="en-GB" w:eastAsia="en-US"/>
+        </w:rPr>
+        <w:t>MAVLink</w:t>
+      </w:r>
+      <w:proofErr w:type="spellEnd"/>
+      <w:r>
+        <w:rPr>
+          <w:rFonts w:asciiTheme="minorHAnsi" w:eastAsiaTheme="minorHAnsi" w:hAnsiTheme="minorHAnsi" w:cstheme="minorBidi"/>
+          <w:sz w:val="22"/>
+          <w:szCs w:val="22"/>
+          <w:lang w:val="en-GB" w:eastAsia="en-US"/>
+        </w:rPr>
+        <w:t xml:space="preserve"> tutorial for absolute dummies: </w:t>
+      </w:r>
+      <w:hyperlink r:id="rId30" w:history="1">
+        <w:r>
+          <w:rPr>
+            <w:rStyle w:val="Hipervnculo"/>
+            <w:rFonts w:asciiTheme="minorHAnsi" w:eastAsiaTheme="minorHAnsi" w:hAnsiTheme="minorHAnsi" w:cstheme="minorBidi"/>
+            <w:sz w:val="22"/>
+            <w:szCs w:val="22"/>
+            <w:lang w:val="en-GB" w:eastAsia="en-US"/>
+          </w:rPr>
+          <w:t>http://api.ning.com/files/i*tFWQTF2R*7Mmw7hksAU-u9IABKNDO9apguOiSOCfvi2znk1tXhur0Bt00jTOldFvob-Sczg3*lDcgChG26QaHZpzEcISM5/MAVLINK_FOR_DUMMIESPart1_v.1.1.pdf</w:t>
+        </w:r>
+      </w:hyperlink>
+    </w:p>
+    <w:p>
+      <w:pPr>
+        <w:pStyle w:val="NormalWeb"/>
+        <w:spacing w:before="0" w:beforeAutospacing="0" w:after="0" w:afterAutospacing="0" w:line="334" w:lineRule="atLeast"/>
+        <w:jc w:val="both"/>
+        <w:rPr>
+          <w:rFonts w:asciiTheme="minorHAnsi" w:eastAsiaTheme="minorHAnsi" w:hAnsiTheme="minorHAnsi" w:cstheme="minorBidi"/>
+          <w:sz w:val="22"/>
+          <w:szCs w:val="22"/>
+          <w:lang w:val="en-GB" w:eastAsia="en-US"/>
+        </w:rPr>
+      </w:pPr>
+    </w:p>
+    <w:p>
+      <w:pPr>
+        <w:pStyle w:val="NormalWeb"/>
+        <w:spacing w:before="0" w:beforeAutospacing="0" w:after="0" w:afterAutospacing="0" w:line="334" w:lineRule="atLeast"/>
+        <w:jc w:val="both"/>
+        <w:rPr>
+          <w:rFonts w:asciiTheme="minorHAnsi" w:eastAsiaTheme="minorHAnsi" w:hAnsiTheme="minorHAnsi" w:cstheme="minorBidi"/>
+          <w:sz w:val="22"/>
+          <w:szCs w:val="22"/>
+          <w:lang w:val="en-GB" w:eastAsia="en-US"/>
+        </w:rPr>
+      </w:pPr>
+    </w:p>
+    <w:p>
+      <w:pPr>
+        <w:tabs>
+          <w:tab w:val="left" w:pos="3660"/>
+        </w:tabs>
+      </w:pPr>
     </w:p>
     <w:sectPr>
       <w:pgSz w:w="11906" w:h="16838"/>
@@ -831,6 +1735,36 @@
       <w:shd w:val="clear" w:color="auto" w:fill="E6E6E6"/>
     </w:rPr>
   </w:style>
+  <w:style w:type="paragraph" w:styleId="NormalWeb">
+    <w:name w:val="Normal (Web)"/>
+    <w:basedOn w:val="Normal"/>
+    <w:uiPriority w:val="99"/>
+    <w:semiHidden/>
+    <w:unhideWhenUsed/>
+    <w:rsid w:val="00E80804"/>
+    <w:pPr>
+      <w:spacing w:before="100" w:beforeAutospacing="1" w:after="100" w:afterAutospacing="1" w:line="240" w:lineRule="auto"/>
+      <w:jc w:val="left"/>
+    </w:pPr>
+    <w:rPr>
+      <w:rFonts w:ascii="Times New Roman" w:eastAsia="Times New Roman" w:hAnsi="Times New Roman" w:cs="Times New Roman"/>
+      <w:sz w:val="24"/>
+      <w:szCs w:val="24"/>
+      <w:lang w:val="es-ES" w:eastAsia="es-ES"/>
+    </w:rPr>
+  </w:style>
+  <w:style w:type="character" w:styleId="Hipervnculovisitado">
+    <w:name w:val="FollowedHyperlink"/>
+    <w:basedOn w:val="Fuentedeprrafopredeter"/>
+    <w:uiPriority w:val="99"/>
+    <w:semiHidden/>
+    <w:unhideWhenUsed/>
+    <w:rsid w:val="00DA7F16"/>
+    <w:rPr>
+      <w:color w:val="954F72" w:themeColor="followedHyperlink"/>
+      <w:u w:val="single"/>
+    </w:rPr>
+  </w:style>
 </w:styles>
 </file>
 

</xml_diff>